<commit_message>
Filled in test results
</commit_message>
<xml_diff>
--- a/Rpn test plan.docx
+++ b/Rpn test plan.docx
@@ -398,6 +398,12 @@
                 <w:sz w:val="24"/>
               </w:rPr>
             </w:pPr>
+            <w:r>
+              <w:rPr>
+                <w:sz w:val="24"/>
+              </w:rPr>
+              <w:t>Y</w:t>
+            </w:r>
           </w:p>
         </w:tc>
       </w:tr>
@@ -466,6 +472,12 @@
                 <w:sz w:val="24"/>
               </w:rPr>
             </w:pPr>
+            <w:r>
+              <w:rPr>
+                <w:sz w:val="24"/>
+              </w:rPr>
+              <w:t>Y</w:t>
+            </w:r>
           </w:p>
         </w:tc>
       </w:tr>
@@ -534,6 +546,12 @@
                 <w:sz w:val="24"/>
               </w:rPr>
             </w:pPr>
+            <w:r>
+              <w:rPr>
+                <w:sz w:val="24"/>
+              </w:rPr>
+              <w:t>Y</w:t>
+            </w:r>
           </w:p>
         </w:tc>
       </w:tr>
@@ -602,6 +620,12 @@
                 <w:sz w:val="24"/>
               </w:rPr>
             </w:pPr>
+            <w:r>
+              <w:rPr>
+                <w:sz w:val="24"/>
+              </w:rPr>
+              <w:t>Y</w:t>
+            </w:r>
           </w:p>
         </w:tc>
       </w:tr>
@@ -682,6 +706,12 @@
                 <w:sz w:val="24"/>
               </w:rPr>
             </w:pPr>
+            <w:r>
+              <w:rPr>
+                <w:sz w:val="24"/>
+              </w:rPr>
+              <w:t>Y</w:t>
+            </w:r>
           </w:p>
         </w:tc>
       </w:tr>
@@ -750,6 +780,12 @@
                 <w:sz w:val="24"/>
               </w:rPr>
             </w:pPr>
+            <w:r>
+              <w:rPr>
+                <w:sz w:val="24"/>
+              </w:rPr>
+              <w:t>Y</w:t>
+            </w:r>
           </w:p>
         </w:tc>
       </w:tr>
@@ -818,6 +854,12 @@
                 <w:sz w:val="24"/>
               </w:rPr>
             </w:pPr>
+            <w:r>
+              <w:rPr>
+                <w:sz w:val="24"/>
+              </w:rPr>
+              <w:t>Y</w:t>
+            </w:r>
           </w:p>
         </w:tc>
       </w:tr>
@@ -886,6 +928,12 @@
                 <w:sz w:val="24"/>
               </w:rPr>
             </w:pPr>
+            <w:r>
+              <w:rPr>
+                <w:sz w:val="24"/>
+              </w:rPr>
+              <w:t>Y</w:t>
+            </w:r>
           </w:p>
         </w:tc>
       </w:tr>
@@ -954,6 +1002,12 @@
                 <w:sz w:val="24"/>
               </w:rPr>
             </w:pPr>
+            <w:r>
+              <w:rPr>
+                <w:sz w:val="24"/>
+              </w:rPr>
+              <w:t>Y</w:t>
+            </w:r>
           </w:p>
         </w:tc>
       </w:tr>
@@ -1022,6 +1076,12 @@
                 <w:sz w:val="24"/>
               </w:rPr>
             </w:pPr>
+            <w:r>
+              <w:rPr>
+                <w:sz w:val="24"/>
+              </w:rPr>
+              <w:t>Y</w:t>
+            </w:r>
           </w:p>
         </w:tc>
       </w:tr>
@@ -1090,6 +1150,12 @@
                 <w:sz w:val="24"/>
               </w:rPr>
             </w:pPr>
+            <w:r>
+              <w:rPr>
+                <w:sz w:val="24"/>
+              </w:rPr>
+              <w:t>Y</w:t>
+            </w:r>
           </w:p>
         </w:tc>
       </w:tr>
@@ -1158,6 +1224,12 @@
                 <w:sz w:val="24"/>
               </w:rPr>
             </w:pPr>
+            <w:r>
+              <w:rPr>
+                <w:sz w:val="24"/>
+              </w:rPr>
+              <w:t>Y</w:t>
+            </w:r>
           </w:p>
         </w:tc>
       </w:tr>
@@ -1226,6 +1298,12 @@
                 <w:sz w:val="24"/>
               </w:rPr>
             </w:pPr>
+            <w:r>
+              <w:rPr>
+                <w:sz w:val="24"/>
+              </w:rPr>
+              <w:t>Y</w:t>
+            </w:r>
           </w:p>
         </w:tc>
       </w:tr>
@@ -1294,6 +1372,12 @@
                 <w:sz w:val="24"/>
               </w:rPr>
             </w:pPr>
+            <w:r>
+              <w:rPr>
+                <w:sz w:val="24"/>
+              </w:rPr>
+              <w:t>Y</w:t>
+            </w:r>
           </w:p>
         </w:tc>
       </w:tr>
@@ -1362,6 +1446,12 @@
                 <w:sz w:val="24"/>
               </w:rPr>
             </w:pPr>
+            <w:r>
+              <w:rPr>
+                <w:sz w:val="24"/>
+              </w:rPr>
+              <w:t>Y</w:t>
+            </w:r>
           </w:p>
         </w:tc>
       </w:tr>
@@ -1430,6 +1520,12 @@
                 <w:sz w:val="24"/>
               </w:rPr>
             </w:pPr>
+            <w:r>
+              <w:rPr>
+                <w:sz w:val="24"/>
+              </w:rPr>
+              <w:t>Y</w:t>
+            </w:r>
           </w:p>
         </w:tc>
       </w:tr>
@@ -1498,6 +1594,12 @@
                 <w:sz w:val="24"/>
               </w:rPr>
             </w:pPr>
+            <w:r>
+              <w:rPr>
+                <w:sz w:val="24"/>
+              </w:rPr>
+              <w:t>Y</w:t>
+            </w:r>
           </w:p>
         </w:tc>
       </w:tr>
@@ -1554,225 +1656,249 @@
               </w:rPr>
               <w:t>“,”</w:t>
             </w:r>
+          </w:p>
+        </w:tc>
+        <w:tc>
+          <w:tcPr>
+            <w:tcW w:w="1124" w:type="dxa"/>
+          </w:tcPr>
+          <w:p>
+            <w:pPr>
+              <w:rPr>
+                <w:sz w:val="24"/>
+              </w:rPr>
+            </w:pPr>
+            <w:r>
+              <w:rPr>
+                <w:sz w:val="24"/>
+              </w:rPr>
+              <w:t>Y</w:t>
+            </w:r>
+          </w:p>
+        </w:tc>
+      </w:tr>
+      <w:tr>
+        <w:tc>
+          <w:tcPr>
+            <w:tcW w:w="3256" w:type="dxa"/>
+          </w:tcPr>
+          <w:p>
+            <w:pPr>
+              <w:rPr>
+                <w:sz w:val="24"/>
+              </w:rPr>
+            </w:pPr>
+            <w:r>
+              <w:rPr>
+                <w:sz w:val="24"/>
+              </w:rPr>
+              <w:t>Calculate “1,2,+” after setting the token separator to “,”</w:t>
+            </w:r>
+          </w:p>
+        </w:tc>
+        <w:tc>
+          <w:tcPr>
+            <w:tcW w:w="1549" w:type="dxa"/>
+          </w:tcPr>
+          <w:p>
+            <w:pPr>
+              <w:rPr>
+                <w:sz w:val="24"/>
+              </w:rPr>
+            </w:pPr>
+            <w:r>
+              <w:rPr>
+                <w:sz w:val="24"/>
+              </w:rPr>
+              <w:t>“1,2,+”</w:t>
+            </w:r>
+          </w:p>
+        </w:tc>
+        <w:tc>
+          <w:tcPr>
+            <w:tcW w:w="3087" w:type="dxa"/>
+          </w:tcPr>
+          <w:p>
+            <w:pPr>
+              <w:rPr>
+                <w:sz w:val="24"/>
+              </w:rPr>
+            </w:pPr>
+            <w:r>
+              <w:rPr>
+                <w:sz w:val="24"/>
+              </w:rPr>
+              <w:t>3</w:t>
+            </w:r>
+          </w:p>
+        </w:tc>
+        <w:tc>
+          <w:tcPr>
+            <w:tcW w:w="1124" w:type="dxa"/>
+          </w:tcPr>
+          <w:p>
+            <w:pPr>
+              <w:rPr>
+                <w:sz w:val="24"/>
+              </w:rPr>
+            </w:pPr>
+            <w:r>
+              <w:rPr>
+                <w:sz w:val="24"/>
+              </w:rPr>
+              <w:t>Y</w:t>
+            </w:r>
+          </w:p>
+        </w:tc>
+      </w:tr>
+      <w:tr>
+        <w:tc>
+          <w:tcPr>
+            <w:tcW w:w="3256" w:type="dxa"/>
+          </w:tcPr>
+          <w:p>
+            <w:pPr>
+              <w:rPr>
+                <w:sz w:val="24"/>
+              </w:rPr>
+            </w:pPr>
+            <w:r>
+              <w:rPr>
+                <w:sz w:val="24"/>
+              </w:rPr>
+              <w:lastRenderedPageBreak/>
+              <w:t>Validate “1,2,+” after setting the token separator to “,”</w:t>
+            </w:r>
+          </w:p>
+        </w:tc>
+        <w:tc>
+          <w:tcPr>
+            <w:tcW w:w="1549" w:type="dxa"/>
+          </w:tcPr>
+          <w:p>
+            <w:pPr>
+              <w:rPr>
+                <w:sz w:val="24"/>
+              </w:rPr>
+            </w:pPr>
+            <w:r>
+              <w:rPr>
+                <w:sz w:val="24"/>
+              </w:rPr>
+              <w:t>“1,2,+”</w:t>
+            </w:r>
+          </w:p>
+        </w:tc>
+        <w:tc>
+          <w:tcPr>
+            <w:tcW w:w="3087" w:type="dxa"/>
+          </w:tcPr>
+          <w:p>
+            <w:pPr>
+              <w:rPr>
+                <w:sz w:val="24"/>
+              </w:rPr>
+            </w:pPr>
+            <w:r>
+              <w:rPr>
+                <w:sz w:val="24"/>
+              </w:rPr>
+              <w:t>True</w:t>
+            </w:r>
+          </w:p>
+        </w:tc>
+        <w:tc>
+          <w:tcPr>
+            <w:tcW w:w="1124" w:type="dxa"/>
+          </w:tcPr>
+          <w:p>
+            <w:pPr>
+              <w:rPr>
+                <w:sz w:val="24"/>
+              </w:rPr>
+            </w:pPr>
+            <w:r>
+              <w:rPr>
+                <w:sz w:val="24"/>
+              </w:rPr>
+              <w:t>Y</w:t>
+            </w:r>
+          </w:p>
+        </w:tc>
+      </w:tr>
+      <w:tr>
+        <w:tc>
+          <w:tcPr>
+            <w:tcW w:w="3256" w:type="dxa"/>
+          </w:tcPr>
+          <w:p>
+            <w:pPr>
+              <w:rPr>
+                <w:sz w:val="24"/>
+              </w:rPr>
+            </w:pPr>
+            <w:r>
+              <w:rPr>
+                <w:sz w:val="24"/>
+              </w:rPr>
+              <w:t>Get an infix equivalent of “1,2,+” after setting the token separator to “,”</w:t>
+            </w:r>
+          </w:p>
+        </w:tc>
+        <w:tc>
+          <w:tcPr>
+            <w:tcW w:w="1549" w:type="dxa"/>
+          </w:tcPr>
+          <w:p>
+            <w:pPr>
+              <w:rPr>
+                <w:sz w:val="24"/>
+              </w:rPr>
+            </w:pPr>
+            <w:r>
+              <w:rPr>
+                <w:sz w:val="24"/>
+              </w:rPr>
+              <w:t>“1,2,+”</w:t>
+            </w:r>
+          </w:p>
+        </w:tc>
+        <w:tc>
+          <w:tcPr>
+            <w:tcW w:w="3087" w:type="dxa"/>
+          </w:tcPr>
+          <w:p>
+            <w:pPr>
+              <w:rPr>
+                <w:sz w:val="24"/>
+              </w:rPr>
+            </w:pPr>
+            <w:r>
+              <w:rPr>
+                <w:sz w:val="24"/>
+              </w:rPr>
+              <w:t>An infix equivalent of the expression, such as “(1+2)”</w:t>
+            </w:r>
+          </w:p>
+        </w:tc>
+        <w:tc>
+          <w:tcPr>
+            <w:tcW w:w="1124" w:type="dxa"/>
+          </w:tcPr>
+          <w:p>
+            <w:pPr>
+              <w:rPr>
+                <w:sz w:val="24"/>
+              </w:rPr>
+            </w:pPr>
+            <w:r>
+              <w:rPr>
+                <w:sz w:val="24"/>
+              </w:rPr>
+              <w:t>Y</w:t>
+            </w:r>
             <w:bookmarkStart w:id="0" w:name="_GoBack"/>
             <w:bookmarkEnd w:id="0"/>
-          </w:p>
-        </w:tc>
-        <w:tc>
-          <w:tcPr>
-            <w:tcW w:w="1124" w:type="dxa"/>
-          </w:tcPr>
-          <w:p>
-            <w:pPr>
-              <w:rPr>
-                <w:sz w:val="24"/>
-              </w:rPr>
-            </w:pPr>
-          </w:p>
-        </w:tc>
-      </w:tr>
-      <w:tr>
-        <w:tc>
-          <w:tcPr>
-            <w:tcW w:w="3256" w:type="dxa"/>
-          </w:tcPr>
-          <w:p>
-            <w:pPr>
-              <w:rPr>
-                <w:sz w:val="24"/>
-              </w:rPr>
-            </w:pPr>
-            <w:r>
-              <w:rPr>
-                <w:sz w:val="24"/>
-              </w:rPr>
-              <w:t>Calculate “1,2,+” after setting the token separator to “,”</w:t>
-            </w:r>
-          </w:p>
-        </w:tc>
-        <w:tc>
-          <w:tcPr>
-            <w:tcW w:w="1549" w:type="dxa"/>
-          </w:tcPr>
-          <w:p>
-            <w:pPr>
-              <w:rPr>
-                <w:sz w:val="24"/>
-              </w:rPr>
-            </w:pPr>
-            <w:r>
-              <w:rPr>
-                <w:sz w:val="24"/>
-              </w:rPr>
-              <w:t>“1,2,+”</w:t>
-            </w:r>
-          </w:p>
-        </w:tc>
-        <w:tc>
-          <w:tcPr>
-            <w:tcW w:w="3087" w:type="dxa"/>
-          </w:tcPr>
-          <w:p>
-            <w:pPr>
-              <w:rPr>
-                <w:sz w:val="24"/>
-              </w:rPr>
-            </w:pPr>
-            <w:r>
-              <w:rPr>
-                <w:sz w:val="24"/>
-              </w:rPr>
-              <w:t>3</w:t>
-            </w:r>
-          </w:p>
-        </w:tc>
-        <w:tc>
-          <w:tcPr>
-            <w:tcW w:w="1124" w:type="dxa"/>
-          </w:tcPr>
-          <w:p>
-            <w:pPr>
-              <w:rPr>
-                <w:sz w:val="24"/>
-              </w:rPr>
-            </w:pPr>
-          </w:p>
-        </w:tc>
-      </w:tr>
-      <w:tr>
-        <w:tc>
-          <w:tcPr>
-            <w:tcW w:w="3256" w:type="dxa"/>
-          </w:tcPr>
-          <w:p>
-            <w:pPr>
-              <w:rPr>
-                <w:sz w:val="24"/>
-              </w:rPr>
-            </w:pPr>
-            <w:r>
-              <w:rPr>
-                <w:sz w:val="24"/>
-              </w:rPr>
-              <w:lastRenderedPageBreak/>
-              <w:t>Validate “1,2,+” after setting the token separator to “,”</w:t>
-            </w:r>
-          </w:p>
-        </w:tc>
-        <w:tc>
-          <w:tcPr>
-            <w:tcW w:w="1549" w:type="dxa"/>
-          </w:tcPr>
-          <w:p>
-            <w:pPr>
-              <w:rPr>
-                <w:sz w:val="24"/>
-              </w:rPr>
-            </w:pPr>
-            <w:r>
-              <w:rPr>
-                <w:sz w:val="24"/>
-              </w:rPr>
-              <w:t>“1,2,+”</w:t>
-            </w:r>
-          </w:p>
-        </w:tc>
-        <w:tc>
-          <w:tcPr>
-            <w:tcW w:w="3087" w:type="dxa"/>
-          </w:tcPr>
-          <w:p>
-            <w:pPr>
-              <w:rPr>
-                <w:sz w:val="24"/>
-              </w:rPr>
-            </w:pPr>
-            <w:r>
-              <w:rPr>
-                <w:sz w:val="24"/>
-              </w:rPr>
-              <w:t>True</w:t>
-            </w:r>
-          </w:p>
-        </w:tc>
-        <w:tc>
-          <w:tcPr>
-            <w:tcW w:w="1124" w:type="dxa"/>
-          </w:tcPr>
-          <w:p>
-            <w:pPr>
-              <w:rPr>
-                <w:sz w:val="24"/>
-              </w:rPr>
-            </w:pPr>
-          </w:p>
-        </w:tc>
-      </w:tr>
-      <w:tr>
-        <w:tc>
-          <w:tcPr>
-            <w:tcW w:w="3256" w:type="dxa"/>
-          </w:tcPr>
-          <w:p>
-            <w:pPr>
-              <w:rPr>
-                <w:sz w:val="24"/>
-              </w:rPr>
-            </w:pPr>
-            <w:r>
-              <w:rPr>
-                <w:sz w:val="24"/>
-              </w:rPr>
-              <w:t>Get an infix equivalent of “1,2,+” after setting the token separator to “,”</w:t>
-            </w:r>
-          </w:p>
-        </w:tc>
-        <w:tc>
-          <w:tcPr>
-            <w:tcW w:w="1549" w:type="dxa"/>
-          </w:tcPr>
-          <w:p>
-            <w:pPr>
-              <w:rPr>
-                <w:sz w:val="24"/>
-              </w:rPr>
-            </w:pPr>
-            <w:r>
-              <w:rPr>
-                <w:sz w:val="24"/>
-              </w:rPr>
-              <w:t>“1,2,+”</w:t>
-            </w:r>
-          </w:p>
-        </w:tc>
-        <w:tc>
-          <w:tcPr>
-            <w:tcW w:w="3087" w:type="dxa"/>
-          </w:tcPr>
-          <w:p>
-            <w:pPr>
-              <w:rPr>
-                <w:sz w:val="24"/>
-              </w:rPr>
-            </w:pPr>
-            <w:r>
-              <w:rPr>
-                <w:sz w:val="24"/>
-              </w:rPr>
-              <w:t>An infix equivalent of the expression, such as “(1+2)”</w:t>
-            </w:r>
-          </w:p>
-        </w:tc>
-        <w:tc>
-          <w:tcPr>
-            <w:tcW w:w="1124" w:type="dxa"/>
-          </w:tcPr>
-          <w:p>
-            <w:pPr>
-              <w:rPr>
-                <w:sz w:val="24"/>
-              </w:rPr>
-            </w:pPr>
           </w:p>
         </w:tc>
       </w:tr>

</xml_diff>